<commit_message>
Related work going on
</commit_message>
<xml_diff>
--- a/src/OurPaper/Emotion Map.docx
+++ b/src/OurPaper/Emotion Map.docx
@@ -216,17 +216,16 @@
       </w:r>
     </w:p>
     <w:p>
+      <w:pPr>
+        <w:rPr>
+          <w:rStyle w:val="fontstyle21"/>
+        </w:rPr>
+      </w:pPr>
       <w:r>
         <w:rPr>
           <w:rStyle w:val="fontstyle01"/>
         </w:rPr>
-        <w:t>Aff</w:t>
-      </w:r>
-      <w:r>
-        <w:rPr>
-          <w:rStyle w:val="fontstyle01"/>
-        </w:rPr>
-        <w:t>ective Computing</w:t>
+        <w:t>Affective Computing</w:t>
       </w:r>
       <w:r>
         <w:rPr>
@@ -235,20 +234,69 @@
         </w:rPr>
         <w:t xml:space="preserve">, </w:t>
       </w:r>
-      <w:bookmarkStart w:id="0" w:name="_GoBack"/>
-      <w:bookmarkEnd w:id="0"/>
       <w:r>
         <w:rPr>
           <w:rStyle w:val="fontstyle21"/>
         </w:rPr>
-        <w:t>R W</w:t>
-      </w:r>
-      <w:r>
+        <w:t>R W Picard</w:t>
+      </w:r>
+    </w:p>
+    <w:p>
+      <w:pPr>
         <w:rPr>
           <w:rStyle w:val="fontstyle21"/>
         </w:rPr>
-        <w:t xml:space="preserve"> Picard</w:t>
-      </w:r>
+      </w:pPr>
+    </w:p>
+    <w:p>
+      <w:r>
+        <w:rPr>
+          <w:noProof/>
+        </w:rPr>
+        <w:lastRenderedPageBreak/>
+        <w:drawing>
+          <wp:inline distT="0" distB="0" distL="0" distR="0" wp14:anchorId="5252D496" wp14:editId="00997EAF">
+            <wp:extent cx="5591175" cy="5314950"/>
+            <wp:effectExtent l="0" t="0" r="9525" b="0"/>
+            <wp:docPr id="5" name="Picture 5"/>
+            <wp:cNvGraphicFramePr>
+              <a:graphicFrameLocks xmlns:a="http://schemas.openxmlformats.org/drawingml/2006/main" noChangeAspect="1"/>
+            </wp:cNvGraphicFramePr>
+            <a:graphic xmlns:a="http://schemas.openxmlformats.org/drawingml/2006/main">
+              <a:graphicData uri="http://schemas.openxmlformats.org/drawingml/2006/picture">
+                <pic:pic xmlns:pic="http://schemas.openxmlformats.org/drawingml/2006/picture">
+                  <pic:nvPicPr>
+                    <pic:cNvPr id="1" name=""/>
+                    <pic:cNvPicPr/>
+                  </pic:nvPicPr>
+                  <pic:blipFill>
+                    <a:blip r:embed="rId8"/>
+                    <a:stretch>
+                      <a:fillRect/>
+                    </a:stretch>
+                  </pic:blipFill>
+                  <pic:spPr>
+                    <a:xfrm>
+                      <a:off x="0" y="0"/>
+                      <a:ext cx="5591175" cy="5314950"/>
+                    </a:xfrm>
+                    <a:prstGeom prst="rect">
+                      <a:avLst/>
+                    </a:prstGeom>
+                  </pic:spPr>
+                </pic:pic>
+              </a:graphicData>
+            </a:graphic>
+          </wp:inline>
+        </w:drawing>
+      </w:r>
+    </w:p>
+    <w:p>
+      <w:r>
+        <w:t>Fig: iMotions (white paper)</w:t>
+      </w:r>
+      <w:bookmarkStart w:id="0" w:name="_GoBack"/>
+      <w:bookmarkEnd w:id="0"/>
     </w:p>
     <w:sectPr>
       <w:pgSz w:w="12240" w:h="15840"/>

</xml_diff>